<commit_message>
Añadido informe de calidad y aplicados correciones de calidad
</commit_message>
<xml_diff>
--- a/Docs/Quality Reports/Sprint II - Informe de Calidad.docx
+++ b/Docs/Quality Reports/Sprint II - Informe de Calidad.docx
@@ -1815,15 +1815,7 @@
         </w:rPr>
       </w:pPr>
       <w:r>
-        <w:t xml:space="preserve"> 3 </w:t>
-      </w:r>
-      <w:proofErr w:type="gramStart"/>
-      <w:r>
-        <w:t>Resultado</w:t>
-      </w:r>
-      <w:proofErr w:type="gramEnd"/>
-      <w:r>
-        <w:t xml:space="preserve"> tras el análisis</w:t>
+        <w:t xml:space="preserve"> 3 Resultado tras el análisis</w:t>
       </w:r>
     </w:p>
     <w:p/>
@@ -2065,7 +2057,13 @@
         <w:t xml:space="preserve">Este análisis de calidad corresponde a una fase del proyecto la cual la implementación de las historias de usuarios está prácticamente acabada, menos por un pequeño detalle, al general casi todo el código </w:t>
       </w:r>
       <w:r>
-        <w:t xml:space="preserve">nuevo, se han encontrado bastantes nuevos code smells por lo tanto no pasa los criterios de calidad de la organización ya que la deuda técnica es superior a la mínima aceptada, que es de 4h 10min, en nuestro caso supone una deuda técnica de 5h 32min. Esta deuda es bastante parecida a la del anterior análisis, ya que curiosamente tienen el mismo numero de code smells, 55. </w:t>
+        <w:t>nuevo, se han encontrado bastantes nuevos code smells por lo tanto no pasa los criterios de calidad de la organización ya que la deuda técnica es superior a la mínima aceptada, que es de 4h 10min, en nuestro caso supone una deuda técnica de 5h 32min. Esta deuda es bastante parecida a la del anterior análisis, ya que curiosamente tienen el mismo n</w:t>
+      </w:r>
+      <w:r>
+        <w:t>ú</w:t>
+      </w:r>
+      <w:r>
+        <w:t xml:space="preserve">mero de code smells, 55. </w:t>
       </w:r>
     </w:p>
     <w:p>
@@ -2269,8 +2267,673 @@
         </w:rPr>
       </w:pPr>
     </w:p>
+    <w:p>
+      <w:pPr>
+        <w:jc w:val="both"/>
+        <w:rPr>
+          <w:u w:val="single"/>
+        </w:rPr>
+      </w:pPr>
+    </w:p>
+    <w:p>
+      <w:pPr>
+        <w:jc w:val="both"/>
+        <w:rPr>
+          <w:u w:val="single"/>
+        </w:rPr>
+      </w:pPr>
+    </w:p>
+    <w:p>
+      <w:pPr>
+        <w:jc w:val="both"/>
+        <w:rPr>
+          <w:u w:val="single"/>
+        </w:rPr>
+      </w:pPr>
+    </w:p>
+    <w:p>
+      <w:pPr>
+        <w:jc w:val="both"/>
+        <w:rPr>
+          <w:u w:val="single"/>
+        </w:rPr>
+      </w:pPr>
+    </w:p>
+    <w:p>
+      <w:pPr>
+        <w:pStyle w:val="Ttulo2"/>
+        <w:jc w:val="both"/>
+        <w:rPr>
+          <w:b/>
+          <w:color w:val="D311A0"/>
+          <w:sz w:val="28"/>
+        </w:rPr>
+      </w:pPr>
+      <w:r>
+        <w:rPr>
+          <w:b/>
+          <w:color w:val="D311A0"/>
+          <w:sz w:val="28"/>
+        </w:rPr>
+        <w:lastRenderedPageBreak/>
+        <w:t xml:space="preserve">ANÁLISIS </w:t>
+      </w:r>
+      <w:r>
+        <w:rPr>
+          <w:b/>
+          <w:color w:val="D311A0"/>
+          <w:sz w:val="28"/>
+        </w:rPr>
+        <w:t>20</w:t>
+      </w:r>
+      <w:r>
+        <w:rPr>
+          <w:b/>
+          <w:color w:val="D311A0"/>
+          <w:sz w:val="28"/>
+        </w:rPr>
+        <w:t xml:space="preserve"> </w:t>
+      </w:r>
+      <w:r>
+        <w:rPr>
+          <w:b/>
+          <w:color w:val="D311A0"/>
+          <w:sz w:val="28"/>
+        </w:rPr>
+        <w:t>NOVIEMBRE</w:t>
+      </w:r>
+      <w:r>
+        <w:rPr>
+          <w:b/>
+          <w:color w:val="D311A0"/>
+          <w:sz w:val="28"/>
+        </w:rPr>
+        <w:t xml:space="preserve"> 20</w:t>
+      </w:r>
+      <w:r>
+        <w:rPr>
+          <w:b/>
+          <w:color w:val="D311A0"/>
+          <w:sz w:val="28"/>
+        </w:rPr>
+        <w:t>20 (</w:t>
+      </w:r>
+      <w:r>
+        <w:rPr>
+          <w:b/>
+          <w:color w:val="D311A0"/>
+          <w:sz w:val="28"/>
+        </w:rPr>
+        <w:t>Roberto González Jiménez</w:t>
+      </w:r>
+      <w:r>
+        <w:rPr>
+          <w:b/>
+          <w:color w:val="D311A0"/>
+          <w:sz w:val="28"/>
+        </w:rPr>
+        <w:t>)</w:t>
+      </w:r>
+    </w:p>
+    <w:p/>
+    <w:p>
+      <w:pPr>
+        <w:jc w:val="both"/>
+        <w:rPr>
+          <w:b/>
+        </w:rPr>
+      </w:pPr>
+      <w:r>
+        <w:rPr>
+          <w:b/>
+        </w:rPr>
+        <w:t>CAPTURA</w:t>
+      </w:r>
+    </w:p>
+    <w:p>
+      <w:pPr>
+        <w:jc w:val="both"/>
+        <w:rPr>
+          <w:b/>
+        </w:rPr>
+      </w:pPr>
+      <w:r>
+        <w:rPr>
+          <w:noProof/>
+        </w:rPr>
+        <w:drawing>
+          <wp:inline distT="0" distB="0" distL="0" distR="0" wp14:anchorId="21A052EB" wp14:editId="605BAA58">
+            <wp:extent cx="5281246" cy="845844"/>
+            <wp:effectExtent l="0" t="0" r="0" b="0"/>
+            <wp:docPr id="22" name="Imagen 22"/>
+            <wp:cNvGraphicFramePr>
+              <a:graphicFrameLocks xmlns:a="http://schemas.openxmlformats.org/drawingml/2006/main" noChangeAspect="1"/>
+            </wp:cNvGraphicFramePr>
+            <a:graphic xmlns:a="http://schemas.openxmlformats.org/drawingml/2006/main">
+              <a:graphicData uri="http://schemas.openxmlformats.org/drawingml/2006/picture">
+                <pic:pic xmlns:pic="http://schemas.openxmlformats.org/drawingml/2006/picture">
+                  <pic:nvPicPr>
+                    <pic:cNvPr id="1" name=""/>
+                    <pic:cNvPicPr/>
+                  </pic:nvPicPr>
+                  <pic:blipFill>
+                    <a:blip r:embed="rId24"/>
+                    <a:stretch>
+                      <a:fillRect/>
+                    </a:stretch>
+                  </pic:blipFill>
+                  <pic:spPr>
+                    <a:xfrm>
+                      <a:off x="0" y="0"/>
+                      <a:ext cx="5286924" cy="846753"/>
+                    </a:xfrm>
+                    <a:prstGeom prst="rect">
+                      <a:avLst/>
+                    </a:prstGeom>
+                  </pic:spPr>
+                </pic:pic>
+              </a:graphicData>
+            </a:graphic>
+          </wp:inline>
+        </w:drawing>
+      </w:r>
+    </w:p>
+    <w:p>
+      <w:pPr>
+        <w:jc w:val="center"/>
+        <w:rPr>
+          <w:b/>
+        </w:rPr>
+      </w:pPr>
+      <w:r>
+        <w:rPr>
+          <w:noProof/>
+        </w:rPr>
+        <w:drawing>
+          <wp:inline distT="0" distB="0" distL="0" distR="0" wp14:anchorId="0697A2BB" wp14:editId="0FD15629">
+            <wp:extent cx="3628236" cy="6336323"/>
+            <wp:effectExtent l="0" t="0" r="0" b="7620"/>
+            <wp:docPr id="23" name="Imagen 23"/>
+            <wp:cNvGraphicFramePr>
+              <a:graphicFrameLocks xmlns:a="http://schemas.openxmlformats.org/drawingml/2006/main" noChangeAspect="1"/>
+            </wp:cNvGraphicFramePr>
+            <a:graphic xmlns:a="http://schemas.openxmlformats.org/drawingml/2006/main">
+              <a:graphicData uri="http://schemas.openxmlformats.org/drawingml/2006/picture">
+                <pic:pic xmlns:pic="http://schemas.openxmlformats.org/drawingml/2006/picture">
+                  <pic:nvPicPr>
+                    <pic:cNvPr id="1" name=""/>
+                    <pic:cNvPicPr/>
+                  </pic:nvPicPr>
+                  <pic:blipFill>
+                    <a:blip r:embed="rId25"/>
+                    <a:stretch>
+                      <a:fillRect/>
+                    </a:stretch>
+                  </pic:blipFill>
+                  <pic:spPr>
+                    <a:xfrm>
+                      <a:off x="0" y="0"/>
+                      <a:ext cx="3641813" cy="6360033"/>
+                    </a:xfrm>
+                    <a:prstGeom prst="rect">
+                      <a:avLst/>
+                    </a:prstGeom>
+                  </pic:spPr>
+                </pic:pic>
+              </a:graphicData>
+            </a:graphic>
+          </wp:inline>
+        </w:drawing>
+      </w:r>
+    </w:p>
+    <w:p>
+      <w:pPr>
+        <w:jc w:val="both"/>
+        <w:rPr>
+          <w:b/>
+        </w:rPr>
+      </w:pPr>
+    </w:p>
+    <w:p>
+      <w:pPr>
+        <w:jc w:val="both"/>
+        <w:rPr>
+          <w:b/>
+        </w:rPr>
+      </w:pPr>
+      <w:r>
+        <w:rPr>
+          <w:b/>
+        </w:rPr>
+        <w:lastRenderedPageBreak/>
+        <w:t>INCIDENCIAS</w:t>
+      </w:r>
+    </w:p>
+    <w:p>
+      <w:pPr>
+        <w:jc w:val="both"/>
+      </w:pPr>
+      <w:r>
+        <w:t>Este análisis de calidad corresponde a una fase del proyecto la cual está casi prácticamente finalizada, se han realizado todos los tests menos alguno que da fallo que se corregirá más adelante, se han encontrado bastantes nuevos code smells por lo tanto no pasa los criterios de calidad de la organización ya que la deuda técnica es superior a la mínima aceptada, que es de 4h 10min, en nuestro caso supone una deuda técnica de 7h 26min. Esta deuda es bastante más alta que la del análisis anterior, esto se debe a que se han implementado los tests y contienen bastantes errores que tendremos que corregir para reducir la deuda técnica.</w:t>
+      </w:r>
+    </w:p>
+    <w:p>
+      <w:pPr>
+        <w:jc w:val="both"/>
+      </w:pPr>
+      <w:r>
+        <w:t xml:space="preserve">En cuanto a los demás parámetros del análisis Sonar, se conservan igual que siempre, todo en A, a excepción del </w:t>
+      </w:r>
+      <w:proofErr w:type="spellStart"/>
+      <w:r>
+        <w:t>coverage</w:t>
+      </w:r>
+      <w:proofErr w:type="spellEnd"/>
+      <w:r>
+        <w:t>, ha subido al 11% debido a los tests, antes como no estaban implementados estaba a 0.</w:t>
+      </w:r>
+    </w:p>
+    <w:p>
+      <w:pPr>
+        <w:jc w:val="both"/>
+      </w:pPr>
+      <w:r>
+        <w:rPr>
+          <w:noProof/>
+        </w:rPr>
+        <w:drawing>
+          <wp:inline distT="0" distB="0" distL="0" distR="0" wp14:anchorId="7BFAE76A" wp14:editId="53376B36">
+            <wp:extent cx="5400040" cy="2525395"/>
+            <wp:effectExtent l="0" t="0" r="0" b="8255"/>
+            <wp:docPr id="19" name="Imagen 19"/>
+            <wp:cNvGraphicFramePr>
+              <a:graphicFrameLocks xmlns:a="http://schemas.openxmlformats.org/drawingml/2006/main" noChangeAspect="1"/>
+            </wp:cNvGraphicFramePr>
+            <a:graphic xmlns:a="http://schemas.openxmlformats.org/drawingml/2006/main">
+              <a:graphicData uri="http://schemas.openxmlformats.org/drawingml/2006/picture">
+                <pic:pic xmlns:pic="http://schemas.openxmlformats.org/drawingml/2006/picture">
+                  <pic:nvPicPr>
+                    <pic:cNvPr id="1" name=""/>
+                    <pic:cNvPicPr/>
+                  </pic:nvPicPr>
+                  <pic:blipFill>
+                    <a:blip r:embed="rId26"/>
+                    <a:stretch>
+                      <a:fillRect/>
+                    </a:stretch>
+                  </pic:blipFill>
+                  <pic:spPr>
+                    <a:xfrm>
+                      <a:off x="0" y="0"/>
+                      <a:ext cx="5400040" cy="2525395"/>
+                    </a:xfrm>
+                    <a:prstGeom prst="rect">
+                      <a:avLst/>
+                    </a:prstGeom>
+                  </pic:spPr>
+                </pic:pic>
+              </a:graphicData>
+            </a:graphic>
+          </wp:inline>
+        </w:drawing>
+      </w:r>
+    </w:p>
+    <w:p>
+      <w:pPr>
+        <w:jc w:val="both"/>
+      </w:pPr>
+    </w:p>
+    <w:p>
+      <w:pPr>
+        <w:jc w:val="both"/>
+      </w:pPr>
+      <w:r>
+        <w:t xml:space="preserve">Podemos ver que se ha distribuido </w:t>
+      </w:r>
+      <w:r>
+        <w:t xml:space="preserve">bastante la deuda técnica, ahora en el </w:t>
+      </w:r>
+      <w:proofErr w:type="spellStart"/>
+      <w:r>
+        <w:t>presenter</w:t>
+      </w:r>
+      <w:proofErr w:type="spellEnd"/>
+      <w:r>
+        <w:t xml:space="preserve"> hay más líneas de códigos a ser revisadas</w:t>
+      </w:r>
+    </w:p>
+    <w:p>
+      <w:pPr>
+        <w:jc w:val="both"/>
+        <w:rPr>
+          <w:b/>
+        </w:rPr>
+      </w:pPr>
+      <w:r>
+        <w:rPr>
+          <w:b/>
+        </w:rPr>
+        <w:t>PLAN DE ACCIÓN</w:t>
+      </w:r>
+    </w:p>
+    <w:p>
+      <w:pPr>
+        <w:pStyle w:val="Prrafodelista"/>
+        <w:numPr>
+          <w:ilvl w:val="0"/>
+          <w:numId w:val="10"/>
+        </w:numPr>
+        <w:jc w:val="both"/>
+      </w:pPr>
+      <w:r>
+        <w:t xml:space="preserve">Cambiar el </w:t>
+      </w:r>
+      <w:proofErr w:type="spellStart"/>
+      <w:r>
+        <w:t>Thread.sleep</w:t>
+      </w:r>
+      <w:proofErr w:type="spellEnd"/>
+      <w:r>
+        <w:t xml:space="preserve">(), ya que sonar dice que puede dar problemas, por </w:t>
+      </w:r>
+      <w:proofErr w:type="spellStart"/>
+      <w:r>
+        <w:t>SystemClock.sleep</w:t>
+      </w:r>
+      <w:proofErr w:type="spellEnd"/>
+      <w:r>
+        <w:t>() (6x20, 120 min en total).</w:t>
+      </w:r>
+    </w:p>
+    <w:p>
+      <w:pPr>
+        <w:jc w:val="both"/>
+      </w:pPr>
+      <w:r>
+        <w:rPr>
+          <w:noProof/>
+        </w:rPr>
+        <w:drawing>
+          <wp:inline distT="0" distB="0" distL="0" distR="0" wp14:anchorId="601E484F" wp14:editId="587C6786">
+            <wp:extent cx="5400040" cy="349885"/>
+            <wp:effectExtent l="0" t="0" r="0" b="0"/>
+            <wp:docPr id="24" name="Imagen 24"/>
+            <wp:cNvGraphicFramePr>
+              <a:graphicFrameLocks xmlns:a="http://schemas.openxmlformats.org/drawingml/2006/main" noChangeAspect="1"/>
+            </wp:cNvGraphicFramePr>
+            <a:graphic xmlns:a="http://schemas.openxmlformats.org/drawingml/2006/main">
+              <a:graphicData uri="http://schemas.openxmlformats.org/drawingml/2006/picture">
+                <pic:pic xmlns:pic="http://schemas.openxmlformats.org/drawingml/2006/picture">
+                  <pic:nvPicPr>
+                    <pic:cNvPr id="1" name=""/>
+                    <pic:cNvPicPr/>
+                  </pic:nvPicPr>
+                  <pic:blipFill>
+                    <a:blip r:embed="rId27"/>
+                    <a:stretch>
+                      <a:fillRect/>
+                    </a:stretch>
+                  </pic:blipFill>
+                  <pic:spPr>
+                    <a:xfrm>
+                      <a:off x="0" y="0"/>
+                      <a:ext cx="5400040" cy="349885"/>
+                    </a:xfrm>
+                    <a:prstGeom prst="rect">
+                      <a:avLst/>
+                    </a:prstGeom>
+                  </pic:spPr>
+                </pic:pic>
+              </a:graphicData>
+            </a:graphic>
+          </wp:inline>
+        </w:drawing>
+      </w:r>
+    </w:p>
+    <w:p>
+      <w:pPr>
+        <w:pStyle w:val="Prrafodelista"/>
+        <w:numPr>
+          <w:ilvl w:val="0"/>
+          <w:numId w:val="10"/>
+        </w:numPr>
+        <w:jc w:val="both"/>
+      </w:pPr>
+      <w:r>
+        <w:t xml:space="preserve">Cambiar el orden del </w:t>
+      </w:r>
+      <w:proofErr w:type="spellStart"/>
+      <w:r>
+        <w:t>assertEquals</w:t>
+      </w:r>
+      <w:proofErr w:type="spellEnd"/>
+      <w:r>
+        <w:t xml:space="preserve"> para que se muestre el valor que se espera true, no el actual (2x9, 18 min en total).</w:t>
+      </w:r>
+    </w:p>
+    <w:p>
+      <w:pPr>
+        <w:ind w:left="360"/>
+        <w:jc w:val="both"/>
+      </w:pPr>
+      <w:r>
+        <w:rPr>
+          <w:noProof/>
+        </w:rPr>
+        <w:drawing>
+          <wp:inline distT="0" distB="0" distL="0" distR="0" wp14:anchorId="6EEF1D30" wp14:editId="7F2EEF8C">
+            <wp:extent cx="5400040" cy="361315"/>
+            <wp:effectExtent l="0" t="0" r="0" b="635"/>
+            <wp:docPr id="27" name="Imagen 27"/>
+            <wp:cNvGraphicFramePr>
+              <a:graphicFrameLocks xmlns:a="http://schemas.openxmlformats.org/drawingml/2006/main" noChangeAspect="1"/>
+            </wp:cNvGraphicFramePr>
+            <a:graphic xmlns:a="http://schemas.openxmlformats.org/drawingml/2006/main">
+              <a:graphicData uri="http://schemas.openxmlformats.org/drawingml/2006/picture">
+                <pic:pic xmlns:pic="http://schemas.openxmlformats.org/drawingml/2006/picture">
+                  <pic:nvPicPr>
+                    <pic:cNvPr id="1" name=""/>
+                    <pic:cNvPicPr/>
+                  </pic:nvPicPr>
+                  <pic:blipFill>
+                    <a:blip r:embed="rId28"/>
+                    <a:stretch>
+                      <a:fillRect/>
+                    </a:stretch>
+                  </pic:blipFill>
+                  <pic:spPr>
+                    <a:xfrm>
+                      <a:off x="0" y="0"/>
+                      <a:ext cx="5400040" cy="361315"/>
+                    </a:xfrm>
+                    <a:prstGeom prst="rect">
+                      <a:avLst/>
+                    </a:prstGeom>
+                  </pic:spPr>
+                </pic:pic>
+              </a:graphicData>
+            </a:graphic>
+          </wp:inline>
+        </w:drawing>
+      </w:r>
+    </w:p>
+    <w:p>
+      <w:pPr>
+        <w:pStyle w:val="Prrafodelista"/>
+        <w:numPr>
+          <w:ilvl w:val="0"/>
+          <w:numId w:val="10"/>
+        </w:numPr>
+        <w:jc w:val="both"/>
+      </w:pPr>
+      <w:r>
+        <w:t xml:space="preserve">Añadir al menos una </w:t>
+      </w:r>
+      <w:proofErr w:type="spellStart"/>
+      <w:r>
+        <w:t>assertion</w:t>
+      </w:r>
+      <w:proofErr w:type="spellEnd"/>
+      <w:r>
+        <w:t xml:space="preserve"> a las clases de prueba (2x10, 20 min en total).</w:t>
+      </w:r>
+    </w:p>
+    <w:p>
+      <w:pPr>
+        <w:ind w:left="360"/>
+        <w:jc w:val="both"/>
+      </w:pPr>
+      <w:r>
+        <w:rPr>
+          <w:noProof/>
+        </w:rPr>
+        <w:lastRenderedPageBreak/>
+        <w:drawing>
+          <wp:inline distT="0" distB="0" distL="0" distR="0" wp14:anchorId="1D3B7474" wp14:editId="6C7D3CCA">
+            <wp:extent cx="5400040" cy="469265"/>
+            <wp:effectExtent l="0" t="0" r="0" b="6985"/>
+            <wp:docPr id="26" name="Imagen 26"/>
+            <wp:cNvGraphicFramePr>
+              <a:graphicFrameLocks xmlns:a="http://schemas.openxmlformats.org/drawingml/2006/main" noChangeAspect="1"/>
+            </wp:cNvGraphicFramePr>
+            <a:graphic xmlns:a="http://schemas.openxmlformats.org/drawingml/2006/main">
+              <a:graphicData uri="http://schemas.openxmlformats.org/drawingml/2006/picture">
+                <pic:pic xmlns:pic="http://schemas.openxmlformats.org/drawingml/2006/picture">
+                  <pic:nvPicPr>
+                    <pic:cNvPr id="1" name=""/>
+                    <pic:cNvPicPr/>
+                  </pic:nvPicPr>
+                  <pic:blipFill>
+                    <a:blip r:embed="rId29"/>
+                    <a:stretch>
+                      <a:fillRect/>
+                    </a:stretch>
+                  </pic:blipFill>
+                  <pic:spPr>
+                    <a:xfrm>
+                      <a:off x="0" y="0"/>
+                      <a:ext cx="5400040" cy="469265"/>
+                    </a:xfrm>
+                    <a:prstGeom prst="rect">
+                      <a:avLst/>
+                    </a:prstGeom>
+                  </pic:spPr>
+                </pic:pic>
+              </a:graphicData>
+            </a:graphic>
+          </wp:inline>
+        </w:drawing>
+      </w:r>
+    </w:p>
+    <w:p>
+      <w:pPr>
+        <w:pStyle w:val="Prrafodelista"/>
+        <w:numPr>
+          <w:ilvl w:val="0"/>
+          <w:numId w:val="10"/>
+        </w:numPr>
+        <w:jc w:val="both"/>
+      </w:pPr>
+      <w:r>
+        <w:rPr>
+          <w:noProof/>
+        </w:rPr>
+        <w:t>Especificar que devuelva una lista de gasolineras (5 min).</w:t>
+      </w:r>
+    </w:p>
+    <w:p>
+      <w:pPr>
+        <w:ind w:left="360"/>
+        <w:jc w:val="both"/>
+      </w:pPr>
+      <w:r>
+        <w:rPr>
+          <w:noProof/>
+        </w:rPr>
+        <w:drawing>
+          <wp:inline distT="0" distB="0" distL="0" distR="0" wp14:anchorId="553A0D69" wp14:editId="279B3578">
+            <wp:extent cx="5400040" cy="649605"/>
+            <wp:effectExtent l="0" t="0" r="0" b="0"/>
+            <wp:docPr id="18" name="Imagen 18"/>
+            <wp:cNvGraphicFramePr>
+              <a:graphicFrameLocks xmlns:a="http://schemas.openxmlformats.org/drawingml/2006/main" noChangeAspect="1"/>
+            </wp:cNvGraphicFramePr>
+            <a:graphic xmlns:a="http://schemas.openxmlformats.org/drawingml/2006/main">
+              <a:graphicData uri="http://schemas.openxmlformats.org/drawingml/2006/picture">
+                <pic:pic xmlns:pic="http://schemas.openxmlformats.org/drawingml/2006/picture">
+                  <pic:nvPicPr>
+                    <pic:cNvPr id="1" name=""/>
+                    <pic:cNvPicPr/>
+                  </pic:nvPicPr>
+                  <pic:blipFill>
+                    <a:blip r:embed="rId30"/>
+                    <a:stretch>
+                      <a:fillRect/>
+                    </a:stretch>
+                  </pic:blipFill>
+                  <pic:spPr>
+                    <a:xfrm>
+                      <a:off x="0" y="0"/>
+                      <a:ext cx="5400040" cy="649605"/>
+                    </a:xfrm>
+                    <a:prstGeom prst="rect">
+                      <a:avLst/>
+                    </a:prstGeom>
+                  </pic:spPr>
+                </pic:pic>
+              </a:graphicData>
+            </a:graphic>
+          </wp:inline>
+        </w:drawing>
+      </w:r>
+    </w:p>
+    <w:p>
+      <w:pPr>
+        <w:pStyle w:val="Prrafodelista"/>
+        <w:numPr>
+          <w:ilvl w:val="0"/>
+          <w:numId w:val="10"/>
+        </w:numPr>
+        <w:jc w:val="both"/>
+      </w:pPr>
+      <w:r>
+        <w:t xml:space="preserve">Quitar </w:t>
+      </w:r>
+      <w:proofErr w:type="spellStart"/>
+      <w:r>
+        <w:t>imports</w:t>
+      </w:r>
+      <w:proofErr w:type="spellEnd"/>
+      <w:r>
+        <w:t xml:space="preserve"> sin usar (2x5, 10 min en total)</w:t>
+      </w:r>
+      <w:r>
+        <w:t>.</w:t>
+      </w:r>
+    </w:p>
+    <w:p>
+      <w:pPr>
+        <w:pStyle w:val="Prrafodelista"/>
+        <w:numPr>
+          <w:ilvl w:val="0"/>
+          <w:numId w:val="10"/>
+        </w:numPr>
+        <w:jc w:val="both"/>
+      </w:pPr>
+      <w:r>
+        <w:t xml:space="preserve">Quitar </w:t>
+      </w:r>
+      <w:proofErr w:type="spellStart"/>
+      <w:r>
+        <w:t>returns</w:t>
+      </w:r>
+      <w:proofErr w:type="spellEnd"/>
+      <w:r>
+        <w:t xml:space="preserve"> que había sin hacer ninguna función(1x28, 28 min en total).</w:t>
+      </w:r>
+    </w:p>
     <w:sectPr>
-      <w:headerReference w:type="default" r:id="rId24"/>
+      <w:headerReference w:type="default" r:id="rId31"/>
       <w:pgSz w:w="11906" w:h="16838"/>
       <w:pgMar w:top="1417" w:right="1701" w:bottom="1417" w:left="1701" w:header="708" w:footer="708" w:gutter="0"/>
       <w:cols w:space="708"/>
@@ -2462,6 +3125,95 @@
 <file path=word/numbering.xml><?xml version="1.0" encoding="utf-8"?>
 <w:numbering xmlns:wpc="http://schemas.microsoft.com/office/word/2010/wordprocessingCanvas" xmlns:cx="http://schemas.microsoft.com/office/drawing/2014/chartex" xmlns:cx1="http://schemas.microsoft.com/office/drawing/2015/9/8/chartex" xmlns:cx2="http://schemas.microsoft.com/office/drawing/2015/10/21/chartex" xmlns:cx3="http://schemas.microsoft.com/office/drawing/2016/5/9/chartex" xmlns:cx4="http://schemas.microsoft.com/office/drawing/2016/5/10/chartex" xmlns:cx5="http://schemas.microsoft.com/office/drawing/2016/5/11/chartex" xmlns:cx6="http://schemas.microsoft.com/office/drawing/2016/5/12/chartex" xmlns:cx7="http://schemas.microsoft.com/office/drawing/2016/5/13/chartex" xmlns:cx8="http://schemas.microsoft.com/office/drawing/2016/5/14/chartex" xmlns:mc="http://schemas.openxmlformats.org/markup-compatibility/2006" xmlns:aink="http://schemas.microsoft.com/office/drawing/2016/ink" xmlns:am3d="http://schemas.microsoft.com/office/drawing/2017/model3d" xmlns:o="urn:schemas-microsoft-com:office:office" xmlns:r="http://schemas.openxmlformats.org/officeDocument/2006/relationships" xmlns:m="http://schemas.openxmlformats.org/officeDocument/2006/math" xmlns:v="urn:schemas-microsoft-com:vml" xmlns:wp14="http://schemas.microsoft.com/office/word/2010/wordprocessingDrawing" xmlns:wp="http://schemas.openxmlformats.org/drawingml/2006/wordprocessingDrawing" xmlns:w10="urn:schemas-microsoft-com:office:word" xmlns:w="http://schemas.openxmlformats.org/wordprocessingml/2006/main" xmlns:w14="http://schemas.microsoft.com/office/word/2010/wordml" xmlns:w15="http://schemas.microsoft.com/office/word/2012/wordml" xmlns:w16cex="http://schemas.microsoft.com/office/word/2018/wordml/cex" xmlns:w16cid="http://schemas.microsoft.com/office/word/2016/wordml/cid" xmlns:w16="http://schemas.microsoft.com/office/word/2018/wordml" xmlns:w16se="http://schemas.microsoft.com/office/word/2015/wordml/symex" xmlns:wpg="http://schemas.microsoft.com/office/word/2010/wordprocessingGroup" xmlns:wpi="http://schemas.microsoft.com/office/word/2010/wordprocessingInk" xmlns:wne="http://schemas.microsoft.com/office/word/2006/wordml" xmlns:wps="http://schemas.microsoft.com/office/word/2010/wordprocessingShape" mc:Ignorable="w14 w15 w16se w16cid w16 w16cex wp14">
   <w:abstractNum w:abstractNumId="0" w15:restartNumberingAfterBreak="0">
+    <w:nsid w:val="0ED94D7F"/>
+    <w:multiLevelType w:val="hybridMultilevel"/>
+    <w:tmpl w:val="E528D20C"/>
+    <w:lvl w:ilvl="0" w:tplc="0C0A0011">
+      <w:start w:val="1"/>
+      <w:numFmt w:val="decimal"/>
+      <w:lvlText w:val="%1)"/>
+      <w:lvlJc w:val="left"/>
+      <w:pPr>
+        <w:ind w:left="720" w:hanging="360"/>
+      </w:pPr>
+      <w:rPr>
+        <w:rFonts w:hint="default"/>
+      </w:rPr>
+    </w:lvl>
+    <w:lvl w:ilvl="1" w:tplc="0C0A0019" w:tentative="1">
+      <w:start w:val="1"/>
+      <w:numFmt w:val="lowerLetter"/>
+      <w:lvlText w:val="%2."/>
+      <w:lvlJc w:val="left"/>
+      <w:pPr>
+        <w:ind w:left="1440" w:hanging="360"/>
+      </w:pPr>
+    </w:lvl>
+    <w:lvl w:ilvl="2" w:tplc="0C0A001B" w:tentative="1">
+      <w:start w:val="1"/>
+      <w:numFmt w:val="lowerRoman"/>
+      <w:lvlText w:val="%3."/>
+      <w:lvlJc w:val="right"/>
+      <w:pPr>
+        <w:ind w:left="2160" w:hanging="180"/>
+      </w:pPr>
+    </w:lvl>
+    <w:lvl w:ilvl="3" w:tplc="0C0A000F" w:tentative="1">
+      <w:start w:val="1"/>
+      <w:numFmt w:val="decimal"/>
+      <w:lvlText w:val="%4."/>
+      <w:lvlJc w:val="left"/>
+      <w:pPr>
+        <w:ind w:left="2880" w:hanging="360"/>
+      </w:pPr>
+    </w:lvl>
+    <w:lvl w:ilvl="4" w:tplc="0C0A0019" w:tentative="1">
+      <w:start w:val="1"/>
+      <w:numFmt w:val="lowerLetter"/>
+      <w:lvlText w:val="%5."/>
+      <w:lvlJc w:val="left"/>
+      <w:pPr>
+        <w:ind w:left="3600" w:hanging="360"/>
+      </w:pPr>
+    </w:lvl>
+    <w:lvl w:ilvl="5" w:tplc="0C0A001B" w:tentative="1">
+      <w:start w:val="1"/>
+      <w:numFmt w:val="lowerRoman"/>
+      <w:lvlText w:val="%6."/>
+      <w:lvlJc w:val="right"/>
+      <w:pPr>
+        <w:ind w:left="4320" w:hanging="180"/>
+      </w:pPr>
+    </w:lvl>
+    <w:lvl w:ilvl="6" w:tplc="0C0A000F" w:tentative="1">
+      <w:start w:val="1"/>
+      <w:numFmt w:val="decimal"/>
+      <w:lvlText w:val="%7."/>
+      <w:lvlJc w:val="left"/>
+      <w:pPr>
+        <w:ind w:left="5040" w:hanging="360"/>
+      </w:pPr>
+    </w:lvl>
+    <w:lvl w:ilvl="7" w:tplc="0C0A0019" w:tentative="1">
+      <w:start w:val="1"/>
+      <w:numFmt w:val="lowerLetter"/>
+      <w:lvlText w:val="%8."/>
+      <w:lvlJc w:val="left"/>
+      <w:pPr>
+        <w:ind w:left="5760" w:hanging="360"/>
+      </w:pPr>
+    </w:lvl>
+    <w:lvl w:ilvl="8" w:tplc="0C0A001B" w:tentative="1">
+      <w:start w:val="1"/>
+      <w:numFmt w:val="lowerRoman"/>
+      <w:lvlText w:val="%9."/>
+      <w:lvlJc w:val="right"/>
+      <w:pPr>
+        <w:ind w:left="6480" w:hanging="180"/>
+      </w:pPr>
+    </w:lvl>
+  </w:abstractNum>
+  <w:abstractNum w:abstractNumId="1" w15:restartNumberingAfterBreak="0">
     <w:nsid w:val="228A43E5"/>
     <w:multiLevelType w:val="hybridMultilevel"/>
     <w:tmpl w:val="00B8C988"/>
@@ -2550,7 +3302,7 @@
       </w:pPr>
     </w:lvl>
   </w:abstractNum>
-  <w:abstractNum w:abstractNumId="1" w15:restartNumberingAfterBreak="0">
+  <w:abstractNum w:abstractNumId="2" w15:restartNumberingAfterBreak="0">
     <w:nsid w:val="2A0F4767"/>
     <w:multiLevelType w:val="hybridMultilevel"/>
     <w:tmpl w:val="DC72A3CC"/>
@@ -2639,7 +3391,7 @@
       </w:pPr>
     </w:lvl>
   </w:abstractNum>
-  <w:abstractNum w:abstractNumId="2" w15:restartNumberingAfterBreak="0">
+  <w:abstractNum w:abstractNumId="3" w15:restartNumberingAfterBreak="0">
     <w:nsid w:val="426264DF"/>
     <w:multiLevelType w:val="hybridMultilevel"/>
     <w:tmpl w:val="4CE8ED38"/>
@@ -2728,7 +3480,7 @@
       </w:pPr>
     </w:lvl>
   </w:abstractNum>
-  <w:abstractNum w:abstractNumId="3" w15:restartNumberingAfterBreak="0">
+  <w:abstractNum w:abstractNumId="4" w15:restartNumberingAfterBreak="0">
     <w:nsid w:val="435B4938"/>
     <w:multiLevelType w:val="hybridMultilevel"/>
     <w:tmpl w:val="6DAE1C42"/>
@@ -2841,7 +3593,7 @@
       </w:rPr>
     </w:lvl>
   </w:abstractNum>
-  <w:abstractNum w:abstractNumId="4" w15:restartNumberingAfterBreak="0">
+  <w:abstractNum w:abstractNumId="5" w15:restartNumberingAfterBreak="0">
     <w:nsid w:val="43B41265"/>
     <w:multiLevelType w:val="hybridMultilevel"/>
     <w:tmpl w:val="7600594C"/>
@@ -2953,7 +3705,7 @@
       </w:rPr>
     </w:lvl>
   </w:abstractNum>
-  <w:abstractNum w:abstractNumId="5" w15:restartNumberingAfterBreak="0">
+  <w:abstractNum w:abstractNumId="6" w15:restartNumberingAfterBreak="0">
     <w:nsid w:val="43E31ABF"/>
     <w:multiLevelType w:val="hybridMultilevel"/>
     <w:tmpl w:val="7F823970"/>
@@ -3042,7 +3794,96 @@
       </w:pPr>
     </w:lvl>
   </w:abstractNum>
-  <w:abstractNum w:abstractNumId="6" w15:restartNumberingAfterBreak="0">
+  <w:abstractNum w:abstractNumId="7" w15:restartNumberingAfterBreak="0">
+    <w:nsid w:val="4E612DB1"/>
+    <w:multiLevelType w:val="hybridMultilevel"/>
+    <w:tmpl w:val="73E824E4"/>
+    <w:lvl w:ilvl="0" w:tplc="0C0A0011">
+      <w:start w:val="1"/>
+      <w:numFmt w:val="decimal"/>
+      <w:lvlText w:val="%1)"/>
+      <w:lvlJc w:val="left"/>
+      <w:pPr>
+        <w:ind w:left="720" w:hanging="360"/>
+      </w:pPr>
+      <w:rPr>
+        <w:rFonts w:hint="default"/>
+      </w:rPr>
+    </w:lvl>
+    <w:lvl w:ilvl="1" w:tplc="0C0A0019" w:tentative="1">
+      <w:start w:val="1"/>
+      <w:numFmt w:val="lowerLetter"/>
+      <w:lvlText w:val="%2."/>
+      <w:lvlJc w:val="left"/>
+      <w:pPr>
+        <w:ind w:left="1440" w:hanging="360"/>
+      </w:pPr>
+    </w:lvl>
+    <w:lvl w:ilvl="2" w:tplc="0C0A001B" w:tentative="1">
+      <w:start w:val="1"/>
+      <w:numFmt w:val="lowerRoman"/>
+      <w:lvlText w:val="%3."/>
+      <w:lvlJc w:val="right"/>
+      <w:pPr>
+        <w:ind w:left="2160" w:hanging="180"/>
+      </w:pPr>
+    </w:lvl>
+    <w:lvl w:ilvl="3" w:tplc="0C0A000F" w:tentative="1">
+      <w:start w:val="1"/>
+      <w:numFmt w:val="decimal"/>
+      <w:lvlText w:val="%4."/>
+      <w:lvlJc w:val="left"/>
+      <w:pPr>
+        <w:ind w:left="2880" w:hanging="360"/>
+      </w:pPr>
+    </w:lvl>
+    <w:lvl w:ilvl="4" w:tplc="0C0A0019" w:tentative="1">
+      <w:start w:val="1"/>
+      <w:numFmt w:val="lowerLetter"/>
+      <w:lvlText w:val="%5."/>
+      <w:lvlJc w:val="left"/>
+      <w:pPr>
+        <w:ind w:left="3600" w:hanging="360"/>
+      </w:pPr>
+    </w:lvl>
+    <w:lvl w:ilvl="5" w:tplc="0C0A001B" w:tentative="1">
+      <w:start w:val="1"/>
+      <w:numFmt w:val="lowerRoman"/>
+      <w:lvlText w:val="%6."/>
+      <w:lvlJc w:val="right"/>
+      <w:pPr>
+        <w:ind w:left="4320" w:hanging="180"/>
+      </w:pPr>
+    </w:lvl>
+    <w:lvl w:ilvl="6" w:tplc="0C0A000F" w:tentative="1">
+      <w:start w:val="1"/>
+      <w:numFmt w:val="decimal"/>
+      <w:lvlText w:val="%7."/>
+      <w:lvlJc w:val="left"/>
+      <w:pPr>
+        <w:ind w:left="5040" w:hanging="360"/>
+      </w:pPr>
+    </w:lvl>
+    <w:lvl w:ilvl="7" w:tplc="0C0A0019" w:tentative="1">
+      <w:start w:val="1"/>
+      <w:numFmt w:val="lowerLetter"/>
+      <w:lvlText w:val="%8."/>
+      <w:lvlJc w:val="left"/>
+      <w:pPr>
+        <w:ind w:left="5760" w:hanging="360"/>
+      </w:pPr>
+    </w:lvl>
+    <w:lvl w:ilvl="8" w:tplc="0C0A001B" w:tentative="1">
+      <w:start w:val="1"/>
+      <w:numFmt w:val="lowerRoman"/>
+      <w:lvlText w:val="%9."/>
+      <w:lvlJc w:val="right"/>
+      <w:pPr>
+        <w:ind w:left="6480" w:hanging="180"/>
+      </w:pPr>
+    </w:lvl>
+  </w:abstractNum>
+  <w:abstractNum w:abstractNumId="8" w15:restartNumberingAfterBreak="0">
     <w:nsid w:val="6FD479BD"/>
     <w:multiLevelType w:val="hybridMultilevel"/>
     <w:tmpl w:val="7F823970"/>
@@ -3131,7 +3972,7 @@
       </w:pPr>
     </w:lvl>
   </w:abstractNum>
-  <w:abstractNum w:abstractNumId="7" w15:restartNumberingAfterBreak="0">
+  <w:abstractNum w:abstractNumId="9" w15:restartNumberingAfterBreak="0">
     <w:nsid w:val="777E6BDC"/>
     <w:multiLevelType w:val="hybridMultilevel"/>
     <w:tmpl w:val="E528D20C"/>
@@ -3221,27 +4062,33 @@
     </w:lvl>
   </w:abstractNum>
   <w:num w:numId="1">
+    <w:abstractNumId w:val="5"/>
+  </w:num>
+  <w:num w:numId="2">
+    <w:abstractNumId w:val="8"/>
+  </w:num>
+  <w:num w:numId="3">
     <w:abstractNumId w:val="4"/>
   </w:num>
-  <w:num w:numId="2">
+  <w:num w:numId="4">
     <w:abstractNumId w:val="6"/>
   </w:num>
-  <w:num w:numId="3">
+  <w:num w:numId="5">
     <w:abstractNumId w:val="3"/>
   </w:num>
-  <w:num w:numId="4">
-    <w:abstractNumId w:val="5"/>
+  <w:num w:numId="6">
+    <w:abstractNumId w:val="1"/>
   </w:num>
-  <w:num w:numId="5">
+  <w:num w:numId="7">
     <w:abstractNumId w:val="2"/>
   </w:num>
-  <w:num w:numId="6">
+  <w:num w:numId="8">
+    <w:abstractNumId w:val="9"/>
+  </w:num>
+  <w:num w:numId="9">
     <w:abstractNumId w:val="0"/>
   </w:num>
-  <w:num w:numId="7">
-    <w:abstractNumId w:val="1"/>
-  </w:num>
-  <w:num w:numId="8">
+  <w:num w:numId="10">
     <w:abstractNumId w:val="7"/>
   </w:num>
 </w:numbering>

</xml_diff>